<commit_message>
adding changes in project documentation
</commit_message>
<xml_diff>
--- a/shubham_jarande/project document/Doctor- Appointment.docx
+++ b/shubham_jarande/project document/Doctor- Appointment.docx
@@ -159,7 +159,6 @@
           <w:szCs w:val="24"/>
         </w:rPr>
       </w:pPr>
-      <w:proofErr w:type="spellStart"/>
       <w:r>
         <w:rPr>
           <w:rFonts w:ascii="Times New Roman" w:eastAsia="Times New Roman" w:hAnsi="Times New Roman" w:cs="Times New Roman"/>
@@ -167,49 +166,8 @@
           <w:sz w:val="24"/>
           <w:szCs w:val="24"/>
         </w:rPr>
-        <w:t>Shubham</w:t>
-      </w:r>
-      <w:proofErr w:type="spellEnd"/>
-      <w:r>
-        <w:rPr>
-          <w:rFonts w:ascii="Times New Roman" w:eastAsia="Times New Roman" w:hAnsi="Times New Roman" w:cs="Times New Roman"/>
-          <w:b/>
-          <w:sz w:val="24"/>
-          <w:szCs w:val="24"/>
-        </w:rPr>
-        <w:t xml:space="preserve"> </w:t>
-      </w:r>
-      <w:proofErr w:type="spellStart"/>
-      <w:r>
-        <w:rPr>
-          <w:rFonts w:ascii="Times New Roman" w:eastAsia="Times New Roman" w:hAnsi="Times New Roman" w:cs="Times New Roman"/>
-          <w:b/>
-          <w:sz w:val="24"/>
-          <w:szCs w:val="24"/>
-        </w:rPr>
-        <w:t>Ramesh</w:t>
-      </w:r>
-      <w:proofErr w:type="spellEnd"/>
-      <w:r>
-        <w:rPr>
-          <w:rFonts w:ascii="Times New Roman" w:eastAsia="Times New Roman" w:hAnsi="Times New Roman" w:cs="Times New Roman"/>
-          <w:b/>
-          <w:sz w:val="24"/>
-          <w:szCs w:val="24"/>
-        </w:rPr>
-        <w:t xml:space="preserve"> </w:t>
-      </w:r>
-      <w:proofErr w:type="spellStart"/>
-      <w:r>
-        <w:rPr>
-          <w:rFonts w:ascii="Times New Roman" w:eastAsia="Times New Roman" w:hAnsi="Times New Roman" w:cs="Times New Roman"/>
-          <w:b/>
-          <w:sz w:val="24"/>
-          <w:szCs w:val="24"/>
-        </w:rPr>
-        <w:t>Jarande</w:t>
-      </w:r>
-      <w:proofErr w:type="spellEnd"/>
+        <w:t>Shubham Ramesh Jarande</w:t>
+      </w:r>
     </w:p>
     <w:p>
       <w:pPr>
@@ -641,27 +599,7 @@
           <w:sz w:val="28"/>
           <w:szCs w:val="28"/>
         </w:rPr>
-        <w:t xml:space="preserve">that all type of information doctor </w:t>
-      </w:r>
-      <w:proofErr w:type="gramStart"/>
-      <w:r>
-        <w:rPr>
-          <w:rFonts w:ascii="Times New Roman" w:hAnsi="Times New Roman" w:cs="Times New Roman"/>
-          <w:color w:val="000000" w:themeColor="text1"/>
-          <w:sz w:val="28"/>
-          <w:szCs w:val="28"/>
-        </w:rPr>
-        <w:t>have</w:t>
-      </w:r>
-      <w:proofErr w:type="gramEnd"/>
-      <w:r>
-        <w:rPr>
-          <w:rFonts w:ascii="Times New Roman" w:hAnsi="Times New Roman" w:cs="Times New Roman"/>
-          <w:color w:val="000000" w:themeColor="text1"/>
-          <w:sz w:val="28"/>
-          <w:szCs w:val="28"/>
-        </w:rPr>
-        <w:t xml:space="preserve"> to inform to Admin</w:t>
+        <w:t>that all type of information doctor have to inform to Admin</w:t>
       </w:r>
     </w:p>
     <w:p>
@@ -701,25 +639,7 @@
           <w:sz w:val="28"/>
           <w:szCs w:val="28"/>
         </w:rPr>
-        <w:t xml:space="preserve">In this project Admin task is gather the information from doctor and update that information on website so the information </w:t>
-      </w:r>
-      <w:proofErr w:type="gramStart"/>
-      <w:r>
-        <w:rPr>
-          <w:rFonts w:ascii="Times New Roman" w:hAnsi="Times New Roman" w:cs="Times New Roman"/>
-          <w:sz w:val="28"/>
-          <w:szCs w:val="28"/>
-        </w:rPr>
-        <w:t>like  doctor</w:t>
-      </w:r>
-      <w:proofErr w:type="gramEnd"/>
-      <w:r>
-        <w:rPr>
-          <w:rFonts w:ascii="Times New Roman" w:hAnsi="Times New Roman" w:cs="Times New Roman"/>
-          <w:sz w:val="28"/>
-          <w:szCs w:val="28"/>
-        </w:rPr>
-        <w:t xml:space="preserve"> availability time doctor charges etc.</w:t>
+        <w:t>In this project Admin task is gather the information from doctor and update that information on website so the information like  doctor availability time doctor charges etc.</w:t>
       </w:r>
     </w:p>
     <w:p>
@@ -825,144 +745,64 @@
           <w:sz w:val="28"/>
           <w:szCs w:val="28"/>
         </w:rPr>
-        <w:t>Operating System</w:t>
-      </w:r>
-      <w:proofErr w:type="gramStart"/>
-      <w:r>
-        <w:rPr>
-          <w:rFonts w:ascii="Times New Roman" w:hAnsi="Times New Roman" w:cs="Times New Roman"/>
-          <w:color w:val="000000" w:themeColor="text1"/>
-          <w:sz w:val="28"/>
-          <w:szCs w:val="28"/>
-        </w:rPr>
-        <w:t>:-</w:t>
-      </w:r>
-      <w:proofErr w:type="gramEnd"/>
-      <w:r>
-        <w:rPr>
-          <w:rFonts w:ascii="Times New Roman" w:hAnsi="Times New Roman" w:cs="Times New Roman"/>
-          <w:color w:val="000000" w:themeColor="text1"/>
-          <w:sz w:val="28"/>
-          <w:szCs w:val="28"/>
-        </w:rPr>
-        <w:t xml:space="preserve"> Windows operating system</w:t>
-      </w:r>
-    </w:p>
-    <w:p>
-      <w:pPr>
-        <w:rPr>
-          <w:rFonts w:ascii="Times New Roman" w:hAnsi="Times New Roman" w:cs="Times New Roman"/>
-          <w:color w:val="000000" w:themeColor="text1"/>
-          <w:sz w:val="28"/>
-          <w:szCs w:val="28"/>
-        </w:rPr>
-      </w:pPr>
-      <w:r>
-        <w:rPr>
-          <w:rFonts w:ascii="Times New Roman" w:hAnsi="Times New Roman" w:cs="Times New Roman"/>
-          <w:color w:val="000000" w:themeColor="text1"/>
-          <w:sz w:val="28"/>
-          <w:szCs w:val="28"/>
-        </w:rPr>
-        <w:t>Database management system</w:t>
-      </w:r>
-      <w:proofErr w:type="gramStart"/>
-      <w:r>
-        <w:rPr>
-          <w:rFonts w:ascii="Times New Roman" w:hAnsi="Times New Roman" w:cs="Times New Roman"/>
-          <w:color w:val="000000" w:themeColor="text1"/>
-          <w:sz w:val="28"/>
-          <w:szCs w:val="28"/>
-        </w:rPr>
-        <w:t>:-</w:t>
-      </w:r>
-      <w:proofErr w:type="gramEnd"/>
-      <w:r>
-        <w:rPr>
-          <w:rFonts w:ascii="Times New Roman" w:hAnsi="Times New Roman" w:cs="Times New Roman"/>
-          <w:color w:val="000000" w:themeColor="text1"/>
-          <w:sz w:val="28"/>
-          <w:szCs w:val="28"/>
-        </w:rPr>
-        <w:t xml:space="preserve"> Microsoft SQL server</w:t>
-      </w:r>
-    </w:p>
-    <w:p>
-      <w:pPr>
-        <w:rPr>
-          <w:rFonts w:ascii="Times New Roman" w:hAnsi="Times New Roman" w:cs="Times New Roman"/>
-          <w:color w:val="000000" w:themeColor="text1"/>
-          <w:sz w:val="28"/>
-          <w:szCs w:val="28"/>
-        </w:rPr>
-      </w:pPr>
-      <w:r>
-        <w:rPr>
-          <w:rFonts w:ascii="Times New Roman" w:hAnsi="Times New Roman" w:cs="Times New Roman"/>
-          <w:color w:val="000000" w:themeColor="text1"/>
-          <w:sz w:val="28"/>
-          <w:szCs w:val="28"/>
-        </w:rPr>
-        <w:t>Runtime environment</w:t>
-      </w:r>
-      <w:proofErr w:type="gramStart"/>
-      <w:r>
-        <w:rPr>
-          <w:rFonts w:ascii="Times New Roman" w:hAnsi="Times New Roman" w:cs="Times New Roman"/>
-          <w:color w:val="000000" w:themeColor="text1"/>
-          <w:sz w:val="28"/>
-          <w:szCs w:val="28"/>
-        </w:rPr>
-        <w:t>:-</w:t>
-      </w:r>
-      <w:proofErr w:type="gramEnd"/>
-      <w:r>
-        <w:rPr>
-          <w:rFonts w:ascii="Times New Roman" w:hAnsi="Times New Roman" w:cs="Times New Roman"/>
-          <w:color w:val="000000" w:themeColor="text1"/>
-          <w:sz w:val="28"/>
-          <w:szCs w:val="28"/>
-        </w:rPr>
-        <w:t xml:space="preserve">  Visual studio</w:t>
-      </w:r>
-    </w:p>
-    <w:p>
-      <w:pPr>
-        <w:rPr>
-          <w:rFonts w:ascii="Times New Roman" w:hAnsi="Times New Roman" w:cs="Times New Roman"/>
-          <w:color w:val="000000" w:themeColor="text1"/>
-          <w:sz w:val="28"/>
-          <w:szCs w:val="28"/>
-        </w:rPr>
-      </w:pPr>
-      <w:r>
-        <w:rPr>
-          <w:rFonts w:ascii="Times New Roman" w:hAnsi="Times New Roman" w:cs="Times New Roman"/>
-          <w:color w:val="000000" w:themeColor="text1"/>
-          <w:sz w:val="28"/>
-          <w:szCs w:val="28"/>
-        </w:rPr>
-        <w:t>Browser</w:t>
-      </w:r>
-      <w:proofErr w:type="gramStart"/>
-      <w:r>
-        <w:rPr>
-          <w:rFonts w:ascii="Times New Roman" w:hAnsi="Times New Roman" w:cs="Times New Roman"/>
-          <w:color w:val="000000" w:themeColor="text1"/>
-          <w:sz w:val="28"/>
-          <w:szCs w:val="28"/>
-        </w:rPr>
-        <w:t>:-</w:t>
-      </w:r>
-      <w:proofErr w:type="gramEnd"/>
-      <w:r>
-        <w:rPr>
-          <w:rFonts w:ascii="Times New Roman" w:hAnsi="Times New Roman" w:cs="Times New Roman"/>
-          <w:color w:val="000000" w:themeColor="text1"/>
-          <w:sz w:val="28"/>
-          <w:szCs w:val="28"/>
-        </w:rPr>
-        <w:t xml:space="preserve">  Google chrome, Mozi</w:t>
+        <w:t>Operating System:- Windows operating system</w:t>
+      </w:r>
+    </w:p>
+    <w:p>
+      <w:pPr>
+        <w:rPr>
+          <w:rFonts w:ascii="Times New Roman" w:hAnsi="Times New Roman" w:cs="Times New Roman"/>
+          <w:color w:val="000000" w:themeColor="text1"/>
+          <w:sz w:val="28"/>
+          <w:szCs w:val="28"/>
+        </w:rPr>
+      </w:pPr>
+      <w:r>
+        <w:rPr>
+          <w:rFonts w:ascii="Times New Roman" w:hAnsi="Times New Roman" w:cs="Times New Roman"/>
+          <w:color w:val="000000" w:themeColor="text1"/>
+          <w:sz w:val="28"/>
+          <w:szCs w:val="28"/>
+        </w:rPr>
+        <w:t>Database management system:- Microsoft SQL server</w:t>
+      </w:r>
+    </w:p>
+    <w:p>
+      <w:pPr>
+        <w:rPr>
+          <w:rFonts w:ascii="Times New Roman" w:hAnsi="Times New Roman" w:cs="Times New Roman"/>
+          <w:color w:val="000000" w:themeColor="text1"/>
+          <w:sz w:val="28"/>
+          <w:szCs w:val="28"/>
+        </w:rPr>
+      </w:pPr>
+      <w:r>
+        <w:rPr>
+          <w:rFonts w:ascii="Times New Roman" w:hAnsi="Times New Roman" w:cs="Times New Roman"/>
+          <w:color w:val="000000" w:themeColor="text1"/>
+          <w:sz w:val="28"/>
+          <w:szCs w:val="28"/>
+        </w:rPr>
+        <w:t>Runtime environment:-  Visual studio</w:t>
+      </w:r>
+    </w:p>
+    <w:p>
+      <w:pPr>
+        <w:rPr>
+          <w:rFonts w:ascii="Times New Roman" w:hAnsi="Times New Roman" w:cs="Times New Roman"/>
+          <w:color w:val="000000" w:themeColor="text1"/>
+          <w:sz w:val="28"/>
+          <w:szCs w:val="28"/>
+        </w:rPr>
+      </w:pPr>
+      <w:r>
+        <w:rPr>
+          <w:rFonts w:ascii="Times New Roman" w:hAnsi="Times New Roman" w:cs="Times New Roman"/>
+          <w:color w:val="000000" w:themeColor="text1"/>
+          <w:sz w:val="28"/>
+          <w:szCs w:val="28"/>
+        </w:rPr>
+        <w:t>Browser:-  Google chrome, Mozi</w:t>
       </w:r>
       <w:r>
         <w:rPr>
@@ -980,19 +820,169 @@
           <w:sz w:val="28"/>
           <w:szCs w:val="28"/>
         </w:rPr>
-        <w:t xml:space="preserve">la </w:t>
-      </w:r>
-      <w:proofErr w:type="spellStart"/>
-      <w:r>
-        <w:rPr>
-          <w:rFonts w:ascii="Times New Roman" w:hAnsi="Times New Roman" w:cs="Times New Roman"/>
-          <w:color w:val="000000" w:themeColor="text1"/>
-          <w:sz w:val="28"/>
-          <w:szCs w:val="28"/>
-        </w:rPr>
-        <w:t>firefox</w:t>
-      </w:r>
-      <w:proofErr w:type="spellEnd"/>
+        <w:t>la firefox</w:t>
+      </w:r>
+    </w:p>
+    <w:p>
+      <w:pPr>
+        <w:rPr>
+          <w:rFonts w:ascii="Times New Roman" w:hAnsi="Times New Roman" w:cs="Times New Roman"/>
+          <w:color w:val="000000" w:themeColor="text1"/>
+          <w:sz w:val="28"/>
+          <w:szCs w:val="28"/>
+        </w:rPr>
+      </w:pPr>
+    </w:p>
+    <w:p>
+      <w:pPr>
+        <w:rPr>
+          <w:rFonts w:ascii="Times New Roman" w:hAnsi="Times New Roman" w:cs="Times New Roman"/>
+          <w:color w:val="000000" w:themeColor="text1"/>
+          <w:sz w:val="28"/>
+          <w:szCs w:val="28"/>
+        </w:rPr>
+      </w:pPr>
+    </w:p>
+    <w:p>
+      <w:pPr>
+        <w:rPr>
+          <w:rFonts w:ascii="Times New Roman" w:hAnsi="Times New Roman" w:cs="Times New Roman"/>
+          <w:b/>
+          <w:color w:val="FFC000"/>
+          <w:sz w:val="32"/>
+          <w:szCs w:val="32"/>
+        </w:rPr>
+      </w:pPr>
+      <w:r>
+        <w:rPr>
+          <w:rFonts w:ascii="Times New Roman" w:hAnsi="Times New Roman" w:cs="Times New Roman"/>
+          <w:b/>
+          <w:color w:val="FFC000"/>
+          <w:sz w:val="32"/>
+          <w:szCs w:val="32"/>
+        </w:rPr>
+        <w:t>Technology used:</w:t>
+      </w:r>
+      <w:r>
+        <w:rPr>
+          <w:rFonts w:ascii="Times New Roman" w:hAnsi="Times New Roman" w:cs="Times New Roman"/>
+          <w:b/>
+          <w:color w:val="FFC000"/>
+          <w:sz w:val="32"/>
+          <w:szCs w:val="32"/>
+        </w:rPr>
+        <w:tab/>
+      </w:r>
+    </w:p>
+    <w:p>
+      <w:pPr>
+        <w:rPr>
+          <w:rFonts w:ascii="Times New Roman" w:hAnsi="Times New Roman" w:cs="Times New Roman"/>
+          <w:color w:val="000000" w:themeColor="text1"/>
+          <w:sz w:val="28"/>
+          <w:szCs w:val="28"/>
+        </w:rPr>
+      </w:pPr>
+      <w:r>
+        <w:rPr>
+          <w:rFonts w:ascii="Times New Roman" w:hAnsi="Times New Roman" w:cs="Times New Roman"/>
+          <w:color w:val="000000" w:themeColor="text1"/>
+          <w:sz w:val="32"/>
+          <w:szCs w:val="32"/>
+        </w:rPr>
+        <w:t>Front end</w:t>
+      </w:r>
+      <w:r>
+        <w:rPr>
+          <w:rFonts w:ascii="Times New Roman" w:hAnsi="Times New Roman" w:cs="Times New Roman"/>
+          <w:color w:val="000000" w:themeColor="text1"/>
+          <w:sz w:val="32"/>
+          <w:szCs w:val="32"/>
+        </w:rPr>
+        <w:t xml:space="preserve">:-  </w:t>
+      </w:r>
+      <w:r>
+        <w:rPr>
+          <w:rFonts w:ascii="Times New Roman" w:hAnsi="Times New Roman" w:cs="Times New Roman"/>
+          <w:color w:val="000000" w:themeColor="text1"/>
+          <w:sz w:val="28"/>
+          <w:szCs w:val="28"/>
+        </w:rPr>
+        <w:t>HTML,</w:t>
+      </w:r>
+      <w:r>
+        <w:rPr>
+          <w:rFonts w:ascii="Times New Roman" w:hAnsi="Times New Roman" w:cs="Times New Roman"/>
+          <w:color w:val="000000" w:themeColor="text1"/>
+          <w:sz w:val="28"/>
+          <w:szCs w:val="28"/>
+        </w:rPr>
+        <w:t xml:space="preserve"> </w:t>
+      </w:r>
+      <w:r>
+        <w:rPr>
+          <w:rFonts w:ascii="Times New Roman" w:hAnsi="Times New Roman" w:cs="Times New Roman"/>
+          <w:color w:val="000000" w:themeColor="text1"/>
+          <w:sz w:val="28"/>
+          <w:szCs w:val="28"/>
+        </w:rPr>
+        <w:t>CSS,</w:t>
+      </w:r>
+      <w:r>
+        <w:rPr>
+          <w:rFonts w:ascii="Times New Roman" w:hAnsi="Times New Roman" w:cs="Times New Roman"/>
+          <w:color w:val="000000" w:themeColor="text1"/>
+          <w:sz w:val="28"/>
+          <w:szCs w:val="28"/>
+        </w:rPr>
+        <w:t xml:space="preserve"> J</w:t>
+      </w:r>
+      <w:r>
+        <w:rPr>
+          <w:rFonts w:ascii="Times New Roman" w:hAnsi="Times New Roman" w:cs="Times New Roman"/>
+          <w:color w:val="000000" w:themeColor="text1"/>
+          <w:sz w:val="28"/>
+          <w:szCs w:val="28"/>
+        </w:rPr>
+        <w:t>avascript</w:t>
+      </w:r>
+    </w:p>
+    <w:p>
+      <w:pPr>
+        <w:rPr>
+          <w:rFonts w:ascii="Times New Roman" w:hAnsi="Times New Roman" w:cs="Times New Roman"/>
+          <w:color w:val="000000" w:themeColor="text1"/>
+          <w:sz w:val="32"/>
+          <w:szCs w:val="32"/>
+        </w:rPr>
+      </w:pPr>
+      <w:r>
+        <w:rPr>
+          <w:rFonts w:ascii="Times New Roman" w:hAnsi="Times New Roman" w:cs="Times New Roman"/>
+          <w:color w:val="000000" w:themeColor="text1"/>
+          <w:sz w:val="32"/>
+          <w:szCs w:val="32"/>
+        </w:rPr>
+        <w:t>Backend</w:t>
+      </w:r>
+      <w:r>
+        <w:rPr>
+          <w:rFonts w:ascii="Times New Roman" w:hAnsi="Times New Roman" w:cs="Times New Roman"/>
+          <w:color w:val="000000" w:themeColor="text1"/>
+          <w:sz w:val="32"/>
+          <w:szCs w:val="32"/>
+        </w:rPr>
+        <w:t xml:space="preserve">:-  </w:t>
+      </w:r>
+      <w:r>
+        <w:rPr>
+          <w:rFonts w:ascii="Times New Roman" w:hAnsi="Times New Roman" w:cs="Times New Roman"/>
+          <w:color w:val="000000" w:themeColor="text1"/>
+          <w:sz w:val="28"/>
+          <w:szCs w:val="28"/>
+        </w:rPr>
+        <w:t>SQL</w:t>
+      </w:r>
     </w:p>
     <w:p>
       <w:pPr>

</xml_diff>